<commit_message>
Leaving gcl, going to intern
</commit_message>
<xml_diff>
--- a/data/tmp/Review_AHT Site Analysis+TO DO.docx
+++ b/data/tmp/Review_AHT Site Analysis+TO DO.docx
@@ -723,6 +723,7 @@
           <w:szCs w:val="28"/>
           <w:u w:val="single"/>
         </w:rPr>
+        <w:tab/>
       </w:r>
     </w:p>
     <w:p>
@@ -4419,208 +4420,208 @@
         </w:rPr>
         <w:t xml:space="preserve">Not Done yet </w:t>
       </w:r>
-      <w:bookmarkStart w:id="0" w:name="__DdeLink__655_839448679"/>
+      <w:r>
+        <w:rPr>
+          <w:b/>
+          <w:color w:val="2323DC"/>
+          <w:sz w:val="24"/>
+          <w:szCs w:val="24"/>
+          <w:u w:val="single"/>
+        </w:rPr>
+        <w:t>#Done</w:t>
+      </w:r>
+    </w:p>
+    <w:p>
+      <w:pPr>
+        <w:pStyle w:val="style0"/>
+        <w:tabs>
+          <w:tab w:leader="none" w:pos="2115" w:val="left"/>
+        </w:tabs>
+      </w:pPr>
+      <w:r>
+        <w:rPr>
+          <w:color w:val="000000"/>
+        </w:rPr>
+        <w:t xml:space="preserve">-  </w:t>
+      </w:r>
+      <w:r>
+        <w:rPr>
+          <w:sz w:val="24"/>
+          <w:szCs w:val="24"/>
+        </w:rPr>
+        <w:t>User Id numbering :  Example :  AHT_50113_51423_1 ; here " _1 " stands for Client's first assignment., 51423 is User Id  and AHT_50113_51423_1 is Order id  i.e. AHT_B_</w:t>
+      </w:r>
+      <w:r>
+        <w:rPr>
+          <w:b/>
+          <w:sz w:val="24"/>
+          <w:szCs w:val="24"/>
+        </w:rPr>
+        <w:t>Y</w:t>
+      </w:r>
+      <w:r>
+        <w:rPr>
+          <w:sz w:val="24"/>
+          <w:szCs w:val="24"/>
+        </w:rPr>
+        <w:t xml:space="preserve">_1 , so here </w:t>
+      </w:r>
+      <w:r>
+        <w:rPr>
+          <w:b/>
+          <w:sz w:val="24"/>
+          <w:szCs w:val="24"/>
+        </w:rPr>
+        <w:t xml:space="preserve">Y is User id.  </w:t>
+      </w:r>
+      <w:r>
+        <w:rPr>
+          <w:sz w:val="24"/>
+          <w:szCs w:val="24"/>
+        </w:rPr>
+        <w:t xml:space="preserve">and </w:t>
+      </w:r>
+      <w:r>
+        <w:rPr>
+          <w:b/>
+          <w:sz w:val="24"/>
+          <w:szCs w:val="24"/>
+        </w:rPr>
+        <w:t xml:space="preserve"> AHT_B_Y_1  is Order Id. </w:t>
+      </w:r>
+      <w:r>
+        <w:rPr>
+          <w:b/>
+          <w:color w:val="00B050"/>
+          <w:sz w:val="24"/>
+          <w:szCs w:val="24"/>
+        </w:rPr>
+        <w:t>– Not Done yet</w:t>
+      </w:r>
+    </w:p>
+    <w:p>
+      <w:pPr>
+        <w:pStyle w:val="style0"/>
+        <w:tabs>
+          <w:tab w:leader="none" w:pos="2115" w:val="left"/>
+        </w:tabs>
+      </w:pPr>
+      <w:r>
+        <w:rPr>
+          <w:b/>
+          <w:color w:val="2323DC"/>
+          <w:sz w:val="24"/>
+          <w:szCs w:val="24"/>
+          <w:u w:val="single"/>
+        </w:rPr>
+        <w:t>#It is not possible at this moment. You need to tell about it before starting the work. Whole backend storing is based on auto-increment id. If i change it now, I need to chage whole backend.</w:t>
+      </w:r>
+    </w:p>
+    <w:p>
+      <w:pPr>
+        <w:pStyle w:val="style0"/>
+        <w:tabs>
+          <w:tab w:leader="none" w:pos="2115" w:val="left"/>
+        </w:tabs>
+      </w:pPr>
+      <w:r>
+        <w:rPr>
+          <w:sz w:val="24"/>
+          <w:szCs w:val="24"/>
+        </w:rPr>
+      </w:r>
+    </w:p>
+    <w:p>
+      <w:pPr>
+        <w:pStyle w:val="style0"/>
+        <w:tabs>
+          <w:tab w:leader="none" w:pos="2115" w:val="left"/>
+        </w:tabs>
+      </w:pPr>
+      <w:r>
+        <w:rPr>
+          <w:sz w:val="24"/>
+          <w:szCs w:val="24"/>
+        </w:rPr>
+        <w:t>- Banner, right corner : Pic Icon of the Profile , with Arrow downward pointing 'Drop Down" ; Like Trans Tutors ,</w:t>
+      </w:r>
+    </w:p>
+    <w:p>
+      <w:pPr>
+        <w:pStyle w:val="style0"/>
+        <w:tabs>
+          <w:tab w:leader="none" w:pos="2115" w:val="left"/>
+        </w:tabs>
+      </w:pPr>
+      <w:r>
+        <w:rPr>
+          <w:sz w:val="24"/>
+          <w:szCs w:val="24"/>
+        </w:rPr>
+        <w:t xml:space="preserve">   </w:t>
+      </w:r>
+      <w:r>
+        <w:rPr>
+          <w:sz w:val="24"/>
+          <w:szCs w:val="24"/>
+        </w:rPr>
+        <w:t>The Drop down should have : My Profile , Change Password , Sign Out</w:t>
+      </w:r>
+    </w:p>
+    <w:p>
+      <w:pPr>
+        <w:pStyle w:val="style0"/>
+        <w:tabs>
+          <w:tab w:leader="none" w:pos="2115" w:val="left"/>
+        </w:tabs>
+      </w:pPr>
+      <w:r>
+        <w:rPr>
+          <w:sz w:val="24"/>
+          <w:szCs w:val="24"/>
+        </w:rPr>
+        <w:t xml:space="preserve">-  The left  </w:t>
+      </w:r>
+      <w:r>
+        <w:rPr>
+          <w:b/>
+          <w:sz w:val="24"/>
+          <w:szCs w:val="24"/>
+        </w:rPr>
+        <w:t xml:space="preserve">" Profile Icon/Photo"  </w:t>
+      </w:r>
+      <w:r>
+        <w:rPr>
+          <w:sz w:val="24"/>
+          <w:szCs w:val="24"/>
+        </w:rPr>
+        <w:t xml:space="preserve"> should be linked to </w:t>
+      </w:r>
+      <w:r>
+        <w:rPr>
+          <w:b/>
+          <w:sz w:val="24"/>
+          <w:szCs w:val="24"/>
+        </w:rPr>
+        <w:t xml:space="preserve">" My Profile" </w:t>
+      </w:r>
+      <w:r>
+        <w:rPr>
+          <w:sz w:val="24"/>
+          <w:szCs w:val="24"/>
+        </w:rPr>
+        <w:t xml:space="preserve"> and should open when clicked.  In the same area like Trans Tutors, where left side details and above 'Current assignments, archive assignment etc'  remains unchanged. – </w:t>
+      </w:r>
+      <w:r>
+        <w:rPr>
+          <w:color w:val="00B050"/>
+          <w:sz w:val="24"/>
+          <w:szCs w:val="24"/>
+        </w:rPr>
+        <w:t>Not Done Yet</w:t>
+      </w:r>
+      <w:bookmarkStart w:id="0" w:name="__DdeLink__657_839448679"/>
       <w:bookmarkEnd w:id="0"/>
-      <w:r>
-        <w:rPr>
-          <w:b/>
-          <w:color w:val="2323DC"/>
-          <w:sz w:val="24"/>
-          <w:szCs w:val="24"/>
-          <w:u w:val="single"/>
-        </w:rPr>
-        <w:t>#Done</w:t>
-      </w:r>
-    </w:p>
-    <w:p>
-      <w:pPr>
-        <w:pStyle w:val="style0"/>
-        <w:tabs>
-          <w:tab w:leader="none" w:pos="2115" w:val="left"/>
-        </w:tabs>
-      </w:pPr>
-      <w:r>
-        <w:rPr>
-          <w:color w:val="000000"/>
-        </w:rPr>
-        <w:t xml:space="preserve">-  </w:t>
-      </w:r>
-      <w:r>
-        <w:rPr>
-          <w:sz w:val="24"/>
-          <w:szCs w:val="24"/>
-        </w:rPr>
-        <w:t>User Id numbering :  Example :  AHT_50113_51423_1 ; here " _1 " stands for Client's first assignment., 51423 is User Id  and AHT_50113_51423_1 is Order id  i.e. AHT_B_</w:t>
-      </w:r>
-      <w:r>
-        <w:rPr>
-          <w:b/>
-          <w:sz w:val="24"/>
-          <w:szCs w:val="24"/>
-        </w:rPr>
-        <w:t>Y</w:t>
-      </w:r>
-      <w:r>
-        <w:rPr>
-          <w:sz w:val="24"/>
-          <w:szCs w:val="24"/>
-        </w:rPr>
-        <w:t xml:space="preserve">_1 , so here </w:t>
-      </w:r>
-      <w:r>
-        <w:rPr>
-          <w:b/>
-          <w:sz w:val="24"/>
-          <w:szCs w:val="24"/>
-        </w:rPr>
-        <w:t xml:space="preserve">Y is User id.  </w:t>
-      </w:r>
-      <w:r>
-        <w:rPr>
-          <w:sz w:val="24"/>
-          <w:szCs w:val="24"/>
-        </w:rPr>
-        <w:t xml:space="preserve">and </w:t>
-      </w:r>
-      <w:r>
-        <w:rPr>
-          <w:b/>
-          <w:sz w:val="24"/>
-          <w:szCs w:val="24"/>
-        </w:rPr>
-        <w:t xml:space="preserve"> AHT_B_Y_1  is Order Id. </w:t>
-      </w:r>
-      <w:r>
-        <w:rPr>
-          <w:b/>
-          <w:color w:val="00B050"/>
-          <w:sz w:val="24"/>
-          <w:szCs w:val="24"/>
-        </w:rPr>
-        <w:t>– Not Done yet</w:t>
-      </w:r>
-    </w:p>
-    <w:p>
-      <w:pPr>
-        <w:pStyle w:val="style0"/>
-        <w:tabs>
-          <w:tab w:leader="none" w:pos="2115" w:val="left"/>
-        </w:tabs>
-      </w:pPr>
-      <w:r>
-        <w:rPr>
-          <w:b/>
-          <w:color w:val="2323DC"/>
-          <w:sz w:val="24"/>
-          <w:szCs w:val="24"/>
-          <w:u w:val="single"/>
-        </w:rPr>
-        <w:t>#It is not possible at this moment. You need to tell about it before starting the work. Whole backend storing is based on auto-increment id. If i change it now, I need to chage whole backend.</w:t>
-      </w:r>
-    </w:p>
-    <w:p>
-      <w:pPr>
-        <w:pStyle w:val="style0"/>
-        <w:tabs>
-          <w:tab w:leader="none" w:pos="2115" w:val="left"/>
-        </w:tabs>
-      </w:pPr>
-      <w:r>
-        <w:rPr>
-          <w:sz w:val="24"/>
-          <w:szCs w:val="24"/>
-        </w:rPr>
-      </w:r>
-    </w:p>
-    <w:p>
-      <w:pPr>
-        <w:pStyle w:val="style0"/>
-        <w:tabs>
-          <w:tab w:leader="none" w:pos="2115" w:val="left"/>
-        </w:tabs>
-      </w:pPr>
-      <w:r>
-        <w:rPr>
-          <w:sz w:val="24"/>
-          <w:szCs w:val="24"/>
-        </w:rPr>
-        <w:t>- Banner, right corner : Pic Icon of the Profile , with Arrow downward pointing 'Drop Down" ; Like Trans Tutors ,</w:t>
-      </w:r>
-    </w:p>
-    <w:p>
-      <w:pPr>
-        <w:pStyle w:val="style0"/>
-        <w:tabs>
-          <w:tab w:leader="none" w:pos="2115" w:val="left"/>
-        </w:tabs>
-      </w:pPr>
-      <w:r>
-        <w:rPr>
-          <w:sz w:val="24"/>
-          <w:szCs w:val="24"/>
-        </w:rPr>
-        <w:t xml:space="preserve">   </w:t>
-      </w:r>
-      <w:r>
-        <w:rPr>
-          <w:sz w:val="24"/>
-          <w:szCs w:val="24"/>
-        </w:rPr>
-        <w:t>The Drop down should have : My Profile , Change Password , Sign Out</w:t>
-      </w:r>
-    </w:p>
-    <w:p>
-      <w:pPr>
-        <w:pStyle w:val="style0"/>
-        <w:tabs>
-          <w:tab w:leader="none" w:pos="2115" w:val="left"/>
-        </w:tabs>
-      </w:pPr>
-      <w:r>
-        <w:rPr>
-          <w:sz w:val="24"/>
-          <w:szCs w:val="24"/>
-        </w:rPr>
-        <w:t xml:space="preserve">-  The left  </w:t>
-      </w:r>
-      <w:r>
-        <w:rPr>
-          <w:b/>
-          <w:sz w:val="24"/>
-          <w:szCs w:val="24"/>
-        </w:rPr>
-        <w:t xml:space="preserve">" Profile Icon/Photo"  </w:t>
-      </w:r>
-      <w:r>
-        <w:rPr>
-          <w:sz w:val="24"/>
-          <w:szCs w:val="24"/>
-        </w:rPr>
-        <w:t xml:space="preserve"> should be linked to </w:t>
-      </w:r>
-      <w:r>
-        <w:rPr>
-          <w:b/>
-          <w:sz w:val="24"/>
-          <w:szCs w:val="24"/>
-        </w:rPr>
-        <w:t xml:space="preserve">" My Profile" </w:t>
-      </w:r>
-      <w:r>
-        <w:rPr>
-          <w:sz w:val="24"/>
-          <w:szCs w:val="24"/>
-        </w:rPr>
-        <w:t xml:space="preserve"> and should open when clicked.  In the same area like Trans Tutors, where left side details and above 'Current assignments, archive assignment etc'  remains unchanged. – </w:t>
-      </w:r>
-      <w:r>
-        <w:rPr>
-          <w:color w:val="00B050"/>
-          <w:sz w:val="24"/>
-          <w:szCs w:val="24"/>
-        </w:rPr>
-        <w:t>Not Done Yet</w:t>
-      </w:r>
       <w:r>
         <w:rPr>
           <w:b/>
@@ -4946,11 +4947,49 @@
       </w:pPr>
       <w:r>
         <w:rPr>
+          <w:b/>
+          <w:color w:val="2323DC"/>
+          <w:sz w:val="24"/>
+          <w:szCs w:val="24"/>
+          <w:u w:val="single"/>
+        </w:rPr>
+        <w:t>#</w:t>
+      </w:r>
+      <w:r>
+        <w:rPr>
+          <w:b/>
+          <w:color w:val="2323DC"/>
+          <w:sz w:val="24"/>
+          <w:szCs w:val="24"/>
+          <w:u w:val="single"/>
+        </w:rPr>
+        <w:t>I tried to put phone number there, but other things are being mis-placed.</w:t>
+      </w:r>
+    </w:p>
+    <w:p>
+      <w:pPr>
+        <w:pStyle w:val="style0"/>
+        <w:tabs>
+          <w:tab w:leader="none" w:pos="2115" w:val="left"/>
+        </w:tabs>
+      </w:pPr>
+      <w:r>
+        <w:rPr>
           <w:sz w:val="24"/>
           <w:szCs w:val="24"/>
         </w:rPr>
         <w:t>-  Reduce th gap between slider and header and make it look like : http://www.transtutors.com/</w:t>
       </w:r>
+      <w:r>
+        <w:rPr>
+          <w:b/>
+          <w:color w:val="2323DC"/>
+          <w:sz w:val="24"/>
+          <w:szCs w:val="24"/>
+          <w:u w:val="single"/>
+        </w:rPr>
+        <w:t>#Done</w:t>
+      </w:r>
     </w:p>
     <w:p>
       <w:pPr>
@@ -5033,7 +5072,27 @@
           <w:sz w:val="24"/>
           <w:szCs w:val="24"/>
         </w:rPr>
-        <w:t>– Not Done Yet</w:t>
+        <w:t xml:space="preserve">– Not Done Yet </w:t>
+      </w:r>
+      <w:r>
+        <w:rPr>
+          <w:b/>
+          <w:color w:val="2323DC"/>
+          <w:sz w:val="24"/>
+          <w:szCs w:val="24"/>
+          <w:u w:val="single"/>
+        </w:rPr>
+        <w:t>#</w:t>
+      </w:r>
+      <w:r>
+        <w:rPr>
+          <w:b/>
+          <w:color w:val="2323DC"/>
+          <w:sz w:val="24"/>
+          <w:szCs w:val="24"/>
+          <w:u w:val="single"/>
+        </w:rPr>
+        <w:t>I have put the pics given by you. I don't have icons.</w:t>
       </w:r>
     </w:p>
     <w:p>
@@ -5072,6 +5131,26 @@
           <w:szCs w:val="24"/>
         </w:rPr>
         <w:t>Not Done – in footer Services||About Us||Contact Us is hiding behind Customer Support.</w:t>
+      </w:r>
+      <w:r>
+        <w:rPr>
+          <w:b/>
+          <w:color w:val="2323DC"/>
+          <w:sz w:val="24"/>
+          <w:szCs w:val="24"/>
+          <w:u w:val="single"/>
+        </w:rPr>
+        <w:t>#</w:t>
+      </w:r>
+      <w:r>
+        <w:rPr>
+          <w:b/>
+          <w:color w:val="2323DC"/>
+          <w:sz w:val="24"/>
+          <w:szCs w:val="24"/>
+          <w:u w:val="single"/>
+        </w:rPr>
+        <w:t>Althogh there is no meaning of professionally allignment for a coder. But i tried to make it better looking.</w:t>
       </w:r>
     </w:p>
     <w:p>

</xml_diff>